<commit_message>
Edit Spring Class Architect* User 상속화(Donor, MI가 User extends)* Donor, MI, BDC, Bulletin 변수 수정* BloodType 클래스 제거* Repository 인터페이스 수정, User 인터페이스 상속화* 각 Controller(Donor, MI, BDC, Bulletin) 등록, 검색 rest 메서드 수정* 각 Dotor Controller Update 메서드 추가* SRS 문서 상의 오타 수정(dotor, dotee -> donor, donee)
</commit_message>
<xml_diff>
--- a/문서/소공소공 Blood Link SRS.docx
+++ b/문서/소공소공 Blood Link SRS.docx
@@ -5236,13 +5236,7 @@
           <w:rFonts w:hint="eastAsia"/>
           <w:szCs w:val="20"/>
         </w:rPr>
-        <w:t>D</w:t>
-      </w:r>
-      <w:r>
-        <w:rPr>
-          <w:szCs w:val="20"/>
-        </w:rPr>
-        <w:t>otee</w:t>
+        <w:t>Donee</w:t>
       </w:r>
       <w:proofErr w:type="spellEnd"/>
       <w:r>
@@ -5300,26 +5294,26 @@
           <w:szCs w:val="20"/>
         </w:rPr>
       </w:pPr>
-      <w:proofErr w:type="spellStart"/>
-      <w:r>
-        <w:rPr>
-          <w:rFonts w:hint="eastAsia"/>
-          <w:szCs w:val="20"/>
-        </w:rPr>
-        <w:t>D</w:t>
-      </w:r>
-      <w:r>
-        <w:rPr>
-          <w:szCs w:val="20"/>
-        </w:rPr>
-        <w:t>otor</w:t>
-      </w:r>
-      <w:proofErr w:type="spellEnd"/>
-      <w:r>
-        <w:rPr>
-          <w:szCs w:val="20"/>
-        </w:rPr>
-        <w:t xml:space="preserve"> : </w:t>
+      <w:proofErr w:type="gramStart"/>
+      <w:r>
+        <w:rPr>
+          <w:rFonts w:hint="eastAsia"/>
+          <w:szCs w:val="20"/>
+        </w:rPr>
+        <w:t>Donor</w:t>
+      </w:r>
+      <w:r>
+        <w:rPr>
+          <w:szCs w:val="20"/>
+        </w:rPr>
+        <w:t xml:space="preserve"> :</w:t>
+      </w:r>
+      <w:proofErr w:type="gramEnd"/>
+      <w:r>
+        <w:rPr>
+          <w:szCs w:val="20"/>
+        </w:rPr>
+        <w:t xml:space="preserve"> </w:t>
       </w:r>
       <w:r>
         <w:rPr>
@@ -6514,27 +6508,14 @@
       <w:r>
         <w:t xml:space="preserve">Figure </w:t>
       </w:r>
-      <w:r>
-        <w:fldChar w:fldCharType="begin"/>
-      </w:r>
-      <w:r>
-        <w:instrText xml:space="preserve"> SEQ Figure \* ARABIC </w:instrText>
-      </w:r>
-      <w:r>
-        <w:fldChar w:fldCharType="separate"/>
-      </w:r>
-      <w:r>
-        <w:rPr>
-          <w:noProof/>
-        </w:rPr>
-        <w:t>1</w:t>
-      </w:r>
-      <w:r>
-        <w:rPr>
-          <w:noProof/>
-        </w:rPr>
-        <w:fldChar w:fldCharType="end"/>
-      </w:r>
+      <w:fldSimple w:instr=" SEQ Figure \* ARABIC ">
+        <w:r>
+          <w:rPr>
+            <w:noProof/>
+          </w:rPr>
+          <w:t>1</w:t>
+        </w:r>
+      </w:fldSimple>
       <w:r>
         <w:t xml:space="preserve">. </w:t>
       </w:r>
@@ -6714,20 +6695,34 @@
           <w:rFonts w:hint="eastAsia"/>
           <w:szCs w:val="20"/>
         </w:rPr>
-        <w:t>D</w:t>
-      </w:r>
-      <w:r>
-        <w:rPr>
-          <w:szCs w:val="20"/>
-        </w:rPr>
-        <w:t>otor&amp;Dotee</w:t>
+        <w:t>Donor</w:t>
+      </w:r>
+      <w:r>
+        <w:rPr>
+          <w:szCs w:val="20"/>
+        </w:rPr>
+        <w:t>&amp;</w:t>
+      </w:r>
+      <w:proofErr w:type="gramStart"/>
+      <w:r>
+        <w:rPr>
+          <w:szCs w:val="20"/>
+        </w:rPr>
+        <w:t>Donee</w:t>
       </w:r>
       <w:proofErr w:type="spellEnd"/>
       <w:r>
         <w:rPr>
           <w:szCs w:val="20"/>
         </w:rPr>
-        <w:t xml:space="preserve"> : </w:t>
+        <w:t xml:space="preserve"> :</w:t>
+      </w:r>
+      <w:proofErr w:type="gramEnd"/>
+      <w:r>
+        <w:rPr>
+          <w:szCs w:val="20"/>
+        </w:rPr>
+        <w:t xml:space="preserve"> </w:t>
       </w:r>
       <w:r>
         <w:rPr>
@@ -7258,6 +7253,8 @@
           </wp:inline>
         </w:drawing>
       </w:r>
+      <w:bookmarkStart w:id="0" w:name="_GoBack"/>
+      <w:bookmarkEnd w:id="0"/>
     </w:p>
     <w:p>
       <w:pPr>
@@ -7270,27 +7267,14 @@
       <w:r>
         <w:t xml:space="preserve">Figure </w:t>
       </w:r>
-      <w:r>
-        <w:fldChar w:fldCharType="begin"/>
-      </w:r>
-      <w:r>
-        <w:instrText xml:space="preserve"> SEQ Figure \* ARABIC </w:instrText>
-      </w:r>
-      <w:r>
-        <w:fldChar w:fldCharType="separate"/>
-      </w:r>
-      <w:r>
-        <w:rPr>
-          <w:noProof/>
-        </w:rPr>
-        <w:t>2</w:t>
-      </w:r>
-      <w:r>
-        <w:rPr>
-          <w:noProof/>
-        </w:rPr>
-        <w:fldChar w:fldCharType="end"/>
-      </w:r>
+      <w:fldSimple w:instr=" SEQ Figure \* ARABIC ">
+        <w:r>
+          <w:rPr>
+            <w:noProof/>
+          </w:rPr>
+          <w:t>2</w:t>
+        </w:r>
+      </w:fldSimple>
       <w:r>
         <w:t>-1</w:t>
       </w:r>
@@ -7683,27 +7667,14 @@
       <w:r>
         <w:t xml:space="preserve">Figure </w:t>
       </w:r>
-      <w:r>
-        <w:fldChar w:fldCharType="begin"/>
-      </w:r>
-      <w:r>
-        <w:instrText xml:space="preserve"> SEQ Figure \* ARABIC </w:instrText>
-      </w:r>
-      <w:r>
-        <w:fldChar w:fldCharType="separate"/>
-      </w:r>
-      <w:r>
-        <w:rPr>
-          <w:noProof/>
-        </w:rPr>
-        <w:t>3</w:t>
-      </w:r>
-      <w:r>
-        <w:rPr>
-          <w:noProof/>
-        </w:rPr>
-        <w:fldChar w:fldCharType="end"/>
-      </w:r>
+      <w:fldSimple w:instr=" SEQ Figure \* ARABIC ">
+        <w:r>
+          <w:rPr>
+            <w:noProof/>
+          </w:rPr>
+          <w:t>3</w:t>
+        </w:r>
+      </w:fldSimple>
       <w:r>
         <w:t xml:space="preserve">. </w:t>
       </w:r>
@@ -8116,27 +8087,14 @@
       <w:r>
         <w:t xml:space="preserve">Figure </w:t>
       </w:r>
-      <w:r>
-        <w:fldChar w:fldCharType="begin"/>
-      </w:r>
-      <w:r>
-        <w:instrText xml:space="preserve"> SEQ Figure \* ARABIC </w:instrText>
-      </w:r>
-      <w:r>
-        <w:fldChar w:fldCharType="separate"/>
-      </w:r>
-      <w:r>
-        <w:rPr>
-          <w:noProof/>
-        </w:rPr>
-        <w:t>4</w:t>
-      </w:r>
-      <w:r>
-        <w:rPr>
-          <w:noProof/>
-        </w:rPr>
-        <w:fldChar w:fldCharType="end"/>
-      </w:r>
+      <w:fldSimple w:instr=" SEQ Figure \* ARABIC ">
+        <w:r>
+          <w:rPr>
+            <w:noProof/>
+          </w:rPr>
+          <w:t>4</w:t>
+        </w:r>
+      </w:fldSimple>
       <w:r>
         <w:t xml:space="preserve">. </w:t>
       </w:r>
@@ -9621,43 +9579,27 @@
                 <w:szCs w:val="20"/>
               </w:rPr>
             </w:pPr>
+            <w:r>
+              <w:rPr>
+                <w:rFonts w:eastAsiaTheme="minorHAnsi" w:hint="eastAsia"/>
+                <w:szCs w:val="20"/>
+              </w:rPr>
+              <w:t>Donor</w:t>
+            </w:r>
+            <w:r>
+              <w:rPr>
+                <w:rFonts w:eastAsiaTheme="minorHAnsi" w:hint="eastAsia"/>
+                <w:szCs w:val="20"/>
+              </w:rPr>
+              <w:t xml:space="preserve">, </w:t>
+            </w:r>
             <w:proofErr w:type="spellStart"/>
             <w:r>
               <w:rPr>
                 <w:rFonts w:eastAsiaTheme="minorHAnsi" w:hint="eastAsia"/>
                 <w:szCs w:val="20"/>
               </w:rPr>
-              <w:t>Dot</w:t>
-            </w:r>
-            <w:r>
-              <w:rPr>
-                <w:rFonts w:eastAsiaTheme="minorHAnsi"/>
-                <w:szCs w:val="20"/>
-              </w:rPr>
-              <w:t>o</w:t>
-            </w:r>
-            <w:r>
-              <w:rPr>
-                <w:rFonts w:eastAsiaTheme="minorHAnsi" w:hint="eastAsia"/>
-                <w:szCs w:val="20"/>
-              </w:rPr>
-              <w:t>r</w:t>
-            </w:r>
-            <w:proofErr w:type="spellEnd"/>
-            <w:r>
-              <w:rPr>
-                <w:rFonts w:eastAsiaTheme="minorHAnsi" w:hint="eastAsia"/>
-                <w:szCs w:val="20"/>
-              </w:rPr>
-              <w:t xml:space="preserve">, </w:t>
-            </w:r>
-            <w:proofErr w:type="spellStart"/>
-            <w:r>
-              <w:rPr>
-                <w:rFonts w:eastAsiaTheme="minorHAnsi" w:hint="eastAsia"/>
-                <w:szCs w:val="20"/>
-              </w:rPr>
-              <w:t>Dotee</w:t>
+              <w:t>Donee</w:t>
             </w:r>
             <w:proofErr w:type="spellEnd"/>
           </w:p>
@@ -9710,7 +9652,7 @@
                 <w:rFonts w:eastAsiaTheme="minorHAnsi" w:hint="eastAsia"/>
                 <w:szCs w:val="20"/>
               </w:rPr>
-              <w:t>Dotee</w:t>
+              <w:t>Donee</w:t>
             </w:r>
             <w:proofErr w:type="spellEnd"/>
             <w:r>
@@ -9720,15 +9662,13 @@
               </w:rPr>
               <w:t xml:space="preserve">가 헌혈증서를 필요로 하는 게시글을 작성하면 </w:t>
             </w:r>
-            <w:proofErr w:type="spellStart"/>
             <w:r>
               <w:rPr>
                 <w:rFonts w:eastAsiaTheme="minorHAnsi"/>
                 <w:szCs w:val="20"/>
               </w:rPr>
-              <w:t>Dotor</w:t>
-            </w:r>
-            <w:proofErr w:type="spellEnd"/>
+              <w:t>Donor</w:t>
+            </w:r>
             <w:r>
               <w:rPr>
                 <w:rFonts w:eastAsiaTheme="minorHAnsi" w:hint="eastAsia"/>
@@ -9757,15 +9697,13 @@
                 <w:szCs w:val="20"/>
               </w:rPr>
             </w:pPr>
-            <w:proofErr w:type="spellStart"/>
             <w:r>
               <w:rPr>
                 <w:rFonts w:eastAsiaTheme="minorHAnsi"/>
                 <w:szCs w:val="20"/>
               </w:rPr>
-              <w:t>Dotor</w:t>
-            </w:r>
-            <w:proofErr w:type="spellEnd"/>
+              <w:t>Donor</w:t>
+            </w:r>
             <w:r>
               <w:rPr>
                 <w:rFonts w:eastAsiaTheme="minorHAnsi" w:hint="eastAsia"/>
@@ -9821,7 +9759,7 @@
                 <w:rFonts w:eastAsiaTheme="minorHAnsi" w:hint="eastAsia"/>
                 <w:szCs w:val="20"/>
               </w:rPr>
-              <w:t>Dotee</w:t>
+              <w:t>Donee</w:t>
             </w:r>
             <w:proofErr w:type="spellEnd"/>
             <w:r>
@@ -9866,22 +9804,13 @@
               </w:rPr>
               <w:t xml:space="preserve">게시물에서 명시된 필요한 혈액량이 다 채워지면 </w:t>
             </w:r>
-            <w:proofErr w:type="spellStart"/>
             <w:r>
               <w:rPr>
                 <w:rFonts w:eastAsiaTheme="minorHAnsi"/>
                 <w:szCs w:val="20"/>
               </w:rPr>
-              <w:t>Do</w:t>
-            </w:r>
-            <w:r>
-              <w:rPr>
-                <w:rFonts w:eastAsiaTheme="minorHAnsi" w:hint="eastAsia"/>
-                <w:szCs w:val="20"/>
-              </w:rPr>
-              <w:t>tor</w:t>
-            </w:r>
-            <w:proofErr w:type="spellEnd"/>
+              <w:t>Donor</w:t>
+            </w:r>
             <w:r>
               <w:rPr>
                 <w:rFonts w:eastAsiaTheme="minorHAnsi" w:hint="eastAsia"/>
@@ -10041,7 +9970,7 @@
                 <w:rFonts w:eastAsiaTheme="minorHAnsi" w:hint="eastAsia"/>
                 <w:szCs w:val="20"/>
               </w:rPr>
-              <w:t>Dotee</w:t>
+              <w:t>Donee</w:t>
             </w:r>
             <w:proofErr w:type="spellEnd"/>
             <w:r>
@@ -10065,15 +9994,13 @@
                 <w:szCs w:val="20"/>
               </w:rPr>
             </w:pPr>
-            <w:proofErr w:type="spellStart"/>
             <w:r>
               <w:rPr>
                 <w:rFonts w:eastAsiaTheme="minorHAnsi"/>
                 <w:szCs w:val="20"/>
               </w:rPr>
-              <w:t>Dotor</w:t>
-            </w:r>
-            <w:proofErr w:type="spellEnd"/>
+              <w:t>Donor</w:t>
+            </w:r>
             <w:r>
               <w:rPr>
                 <w:rFonts w:eastAsiaTheme="minorHAnsi" w:hint="eastAsia"/>
@@ -10274,15 +10201,13 @@
               </w:rPr>
               <w:t xml:space="preserve">기증하려는 </w:t>
             </w:r>
-            <w:proofErr w:type="spellStart"/>
             <w:r>
               <w:rPr>
                 <w:rFonts w:eastAsiaTheme="minorHAnsi"/>
                 <w:szCs w:val="20"/>
               </w:rPr>
-              <w:t>Dotor</w:t>
-            </w:r>
-            <w:proofErr w:type="spellEnd"/>
+              <w:t>Donor</w:t>
+            </w:r>
             <w:r>
               <w:rPr>
                 <w:rFonts w:eastAsiaTheme="minorHAnsi" w:hint="eastAsia"/>
@@ -10441,32 +10366,21 @@
               </w:numPr>
               <w:ind w:leftChars="0"/>
             </w:pPr>
+            <w:r>
+              <w:rPr>
+                <w:rFonts w:hint="eastAsia"/>
+              </w:rPr>
+              <w:t>Donor</w:t>
+            </w:r>
+            <w:r>
+              <w:rPr>
+                <w:rFonts w:hint="eastAsia"/>
+              </w:rPr>
+              <w:t xml:space="preserve">와 </w:t>
+            </w:r>
             <w:proofErr w:type="spellStart"/>
             <w:r>
-              <w:rPr>
-                <w:rFonts w:hint="eastAsia"/>
-              </w:rPr>
-              <w:t>Dot</w:t>
-            </w:r>
-            <w:r>
-              <w:t>o</w:t>
-            </w:r>
-            <w:r>
-              <w:rPr>
-                <w:rFonts w:hint="eastAsia"/>
-              </w:rPr>
-              <w:t>r</w:t>
-            </w:r>
-            <w:proofErr w:type="spellEnd"/>
-            <w:r>
-              <w:rPr>
-                <w:rFonts w:hint="eastAsia"/>
-              </w:rPr>
-              <w:t xml:space="preserve">와 </w:t>
-            </w:r>
-            <w:proofErr w:type="spellStart"/>
-            <w:r>
-              <w:t>Dotee</w:t>
+              <w:t>Donee</w:t>
             </w:r>
             <w:proofErr w:type="spellEnd"/>
             <w:r>
@@ -10497,11 +10411,9 @@
               </w:numPr>
               <w:ind w:leftChars="0"/>
             </w:pPr>
-            <w:proofErr w:type="spellStart"/>
-            <w:r>
-              <w:t>Dotor</w:t>
-            </w:r>
-            <w:proofErr w:type="spellEnd"/>
+            <w:r>
+              <w:t>Donor</w:t>
+            </w:r>
             <w:r>
               <w:rPr>
                 <w:rFonts w:hint="eastAsia"/>
@@ -10553,7 +10465,7 @@
               <w:rPr>
                 <w:rFonts w:hint="eastAsia"/>
               </w:rPr>
-              <w:t>Dotee</w:t>
+              <w:t>Donee</w:t>
             </w:r>
             <w:proofErr w:type="spellEnd"/>
             <w:r>
@@ -10574,16 +10486,37 @@
             <w:r>
               <w:t xml:space="preserve"> </w:t>
             </w:r>
+            <w:r>
+              <w:t>Donor</w:t>
+            </w:r>
+            <w:r>
+              <w:rPr>
+                <w:rFonts w:hint="eastAsia"/>
+              </w:rPr>
+              <w:t>는 기증하고 싶은 게시글을 클릭하여 기증하기 버튼을 누르면 본인이 소유한 헌혈 증서 리스트를 볼 수 있다.</w:t>
+            </w:r>
+            <w:r>
+              <w:t xml:space="preserve"> </w:t>
+            </w:r>
+            <w:r>
+              <w:rPr>
+                <w:rFonts w:hint="eastAsia"/>
+              </w:rPr>
+              <w:t xml:space="preserve">거기서 기증하려는 증서를 클릭하고 기증하기 누른다. 필요 혈액량만큼 기증을 받은 경우 해당 </w:t>
+            </w:r>
             <w:proofErr w:type="spellStart"/>
             <w:r>
-              <w:t>Dotor</w:t>
+              <w:rPr>
+                <w:rFonts w:hint="eastAsia"/>
+              </w:rPr>
+              <w:t>게시글에</w:t>
             </w:r>
             <w:proofErr w:type="spellEnd"/>
             <w:r>
               <w:rPr>
                 <w:rFonts w:hint="eastAsia"/>
               </w:rPr>
-              <w:t>는 기증하고 싶은 게시글을 클릭하여 기증하기 버튼을 누르면 본인이 소유한 헌혈 증서 리스트를 볼 수 있다.</w:t>
+              <w:t xml:space="preserve"> 더 이상 기부할 수 없다.</w:t>
             </w:r>
             <w:r>
               <w:t xml:space="preserve"> </w:t>
@@ -10592,43 +10525,14 @@
               <w:rPr>
                 <w:rFonts w:hint="eastAsia"/>
               </w:rPr>
-              <w:t xml:space="preserve">거기서 기증하려는 증서를 클릭하고 기증하기 누른다. 필요 혈액량만큼 기증을 받은 경우 해당 </w:t>
+              <w:t>또한,</w:t>
+            </w:r>
+            <w:r>
+              <w:t xml:space="preserve"> </w:t>
             </w:r>
             <w:proofErr w:type="spellStart"/>
             <w:r>
-              <w:rPr>
-                <w:rFonts w:hint="eastAsia"/>
-              </w:rPr>
-              <w:t>게시글에</w:t>
-            </w:r>
-            <w:proofErr w:type="spellEnd"/>
-            <w:r>
-              <w:rPr>
-                <w:rFonts w:hint="eastAsia"/>
-              </w:rPr>
-              <w:t xml:space="preserve"> 더 이상 기부할 수 없다.</w:t>
-            </w:r>
-            <w:r>
-              <w:t xml:space="preserve"> </w:t>
-            </w:r>
-            <w:r>
-              <w:rPr>
-                <w:rFonts w:hint="eastAsia"/>
-              </w:rPr>
-              <w:t>또한,</w:t>
-            </w:r>
-            <w:r>
-              <w:t xml:space="preserve"> </w:t>
-            </w:r>
-            <w:proofErr w:type="spellStart"/>
-            <w:r>
-              <w:t>Dote</w:t>
-            </w:r>
-            <w:r>
-              <w:rPr>
-                <w:rFonts w:hint="eastAsia"/>
-              </w:rPr>
-              <w:t>e</w:t>
+              <w:t>Donee</w:t>
             </w:r>
             <w:proofErr w:type="spellEnd"/>
             <w:r>
@@ -10693,10 +10597,7 @@
               <w:rPr>
                 <w:rFonts w:hint="eastAsia"/>
               </w:rPr>
-              <w:t>D</w:t>
-            </w:r>
-            <w:r>
-              <w:t>otee</w:t>
+              <w:t>Donee</w:t>
             </w:r>
             <w:proofErr w:type="spellEnd"/>
             <w:r>
@@ -10719,6 +10620,7 @@
               <w:rPr>
                 <w:rFonts w:hint="eastAsia"/>
               </w:rPr>
+              <w:lastRenderedPageBreak/>
               <w:t>B</w:t>
             </w:r>
             <w:r>
@@ -10730,29 +10632,17 @@
               </w:rPr>
               <w:t xml:space="preserve">서버가 운영되지 않으면 </w:t>
             </w:r>
-            <w:proofErr w:type="spellStart"/>
             <w:r>
               <w:rPr>
                 <w:rFonts w:hint="eastAsia"/>
               </w:rPr>
-              <w:t>D</w:t>
-            </w:r>
-            <w:r>
-              <w:t>otor</w:t>
-            </w:r>
-            <w:proofErr w:type="spellEnd"/>
+              <w:t>Donor</w:t>
+            </w:r>
             <w:r>
               <w:rPr>
                 <w:rFonts w:hint="eastAsia"/>
               </w:rPr>
-              <w:t>의 헌혈증서 목</w:t>
-            </w:r>
-            <w:r>
-              <w:rPr>
-                <w:rFonts w:hint="eastAsia"/>
-              </w:rPr>
-              <w:lastRenderedPageBreak/>
-              <w:t>록을 가져올 수 없다.</w:t>
+              <w:t>의 헌혈증서 목록을 가져올 수 없다.</w:t>
             </w:r>
           </w:p>
           <w:p>
@@ -10840,7 +10730,7 @@
             </w:r>
             <w:proofErr w:type="spellStart"/>
             <w:r>
-              <w:t>Dotee</w:t>
+              <w:t>Donee</w:t>
             </w:r>
             <w:proofErr w:type="spellEnd"/>
             <w:r>
@@ -11210,7 +11100,6 @@
           <w:rFonts w:hint="eastAsia"/>
           <w:szCs w:val="24"/>
         </w:rPr>
-        <w:lastRenderedPageBreak/>
         <w:t>헌혈증서 사용 (U</w:t>
       </w:r>
       <w:r>
@@ -12174,7 +12063,11 @@
               <w:t>S</w:t>
             </w:r>
             <w:r>
-              <w:t>ystem state on completion</w:t>
+              <w:t xml:space="preserve">ystem </w:t>
+            </w:r>
+            <w:r>
+              <w:lastRenderedPageBreak/>
+              <w:t>state on completion</w:t>
             </w:r>
           </w:p>
         </w:tc>
@@ -12195,6 +12088,7 @@
               <w:rPr>
                 <w:rFonts w:hint="eastAsia"/>
               </w:rPr>
+              <w:lastRenderedPageBreak/>
               <w:t>U</w:t>
             </w:r>
             <w:r>
@@ -12229,6 +12123,7 @@
               <w:rPr>
                 <w:rFonts w:hint="eastAsia"/>
               </w:rPr>
+              <w:lastRenderedPageBreak/>
               <w:t>사용된 헌혈증서 무효화되어 사용불가</w:t>
             </w:r>
           </w:p>
@@ -12423,6 +12318,7 @@
         <w:rPr>
           <w:rFonts w:hint="eastAsia"/>
         </w:rPr>
+        <w:lastRenderedPageBreak/>
         <w:t>수혈받은</w:t>
       </w:r>
       <w:proofErr w:type="spellEnd"/>
@@ -12472,7 +12368,6 @@
           <w:rFonts w:hint="eastAsia"/>
           <w:szCs w:val="24"/>
         </w:rPr>
-        <w:lastRenderedPageBreak/>
         <w:t xml:space="preserve">개인정보 관리 </w:t>
       </w:r>
       <w:r>
@@ -13487,6 +13382,7 @@
           <w:rFonts w:hint="eastAsia"/>
           <w:szCs w:val="20"/>
         </w:rPr>
+        <w:lastRenderedPageBreak/>
         <w:t>O</w:t>
       </w:r>
       <w:r>
@@ -13564,7 +13460,6 @@
         <w:rPr>
           <w:szCs w:val="20"/>
         </w:rPr>
-        <w:lastRenderedPageBreak/>
         <w:t xml:space="preserve">RAM : </w:t>
       </w:r>
       <w:r>
@@ -20430,7 +20325,7 @@
               <w:rPr>
                 <w:rFonts w:eastAsiaTheme="minorHAnsi"/>
               </w:rPr>
-              <w:t>Dotee</w:t>
+              <w:t>Donee</w:t>
             </w:r>
             <w:proofErr w:type="spellEnd"/>
             <w:r>
@@ -20465,20 +20360,12 @@
                 <w:rFonts w:eastAsiaTheme="minorHAnsi"/>
               </w:rPr>
             </w:pPr>
-            <w:proofErr w:type="spellStart"/>
-            <w:r>
-              <w:rPr>
-                <w:rFonts w:eastAsiaTheme="minorHAnsi" w:hint="eastAsia"/>
-              </w:rPr>
-              <w:t>Dot</w:t>
-            </w:r>
-            <w:r>
-              <w:rPr>
-                <w:rFonts w:eastAsiaTheme="minorHAnsi"/>
-              </w:rPr>
-              <w:t>or</w:t>
-            </w:r>
-            <w:proofErr w:type="spellEnd"/>
+            <w:r>
+              <w:rPr>
+                <w:rFonts w:eastAsiaTheme="minorHAnsi" w:hint="eastAsia"/>
+              </w:rPr>
+              <w:t>Donor</w:t>
+            </w:r>
             <w:r>
               <w:rPr>
                 <w:rFonts w:eastAsiaTheme="minorHAnsi" w:hint="eastAsia"/>
@@ -26414,8 +26301,6 @@
             <w:r>
               <w:t>9</w:t>
             </w:r>
-            <w:bookmarkStart w:id="0" w:name="_GoBack"/>
-            <w:bookmarkEnd w:id="0"/>
             <w:r>
               <w:t>%</w:t>
             </w:r>
@@ -29137,6 +29022,7 @@
     <w:rsid w:val="00A96CD8"/>
     <w:rsid w:val="00B11E31"/>
     <w:rsid w:val="00CB4A97"/>
+    <w:rsid w:val="00D515D5"/>
     <w:rsid w:val="00DF6AED"/>
     <w:rsid w:val="00E47E2D"/>
     <w:rsid w:val="00FF38A5"/>

</xml_diff>